<commit_message>
Work On Thesis 2
</commit_message>
<xml_diff>
--- a/Písemná Práce/Citace pro Písemnou práci.docx
+++ b/Písemná Práce/Citace pro Písemnou práci.docx
@@ -1,6 +1,6 @@
 
 <file path=word/document.xml><?xml version="1.0" encoding="utf-8"?>
-<w:document xmlns:wpc="http://schemas.microsoft.com/office/word/2010/wordprocessingCanvas" xmlns:cx="http://schemas.microsoft.com/office/drawing/2014/chartex" xmlns:cx1="http://schemas.microsoft.com/office/drawing/2015/9/8/chartex" xmlns:cx2="http://schemas.microsoft.com/office/drawing/2015/10/21/chartex" xmlns:cx3="http://schemas.microsoft.com/office/drawing/2016/5/9/chartex" xmlns:cx4="http://schemas.microsoft.com/office/drawing/2016/5/10/chartex" xmlns:cx5="http://schemas.microsoft.com/office/drawing/2016/5/11/chartex" xmlns:cx6="http://schemas.microsoft.com/office/drawing/2016/5/12/chartex" xmlns:cx7="http://schemas.microsoft.com/office/drawing/2016/5/13/chartex" xmlns:cx8="http://schemas.microsoft.com/office/drawing/2016/5/14/chartex" xmlns:mc="http://schemas.openxmlformats.org/markup-compatibility/2006" xmlns:aink="http://schemas.microsoft.com/office/drawing/2016/ink" xmlns:am3d="http://schemas.microsoft.com/office/drawing/2017/model3d" xmlns:o="urn:schemas-microsoft-com:office:office" xmlns:r="http://schemas.openxmlformats.org/officeDocument/2006/relationships" xmlns:m="http://schemas.openxmlformats.org/officeDocument/2006/math" xmlns:v="urn:schemas-microsoft-com:vml" xmlns:wp14="http://schemas.microsoft.com/office/word/2010/wordprocessingDrawing" xmlns:wp="http://schemas.openxmlformats.org/drawingml/2006/wordprocessingDrawing" xmlns:w10="urn:schemas-microsoft-com:office:word" xmlns:w="http://schemas.openxmlformats.org/wordprocessingml/2006/main" xmlns:w14="http://schemas.microsoft.com/office/word/2010/wordml" xmlns:w15="http://schemas.microsoft.com/office/word/2012/wordml" xmlns:w16cid="http://schemas.microsoft.com/office/word/2016/wordml/cid" xmlns:w16se="http://schemas.microsoft.com/office/word/2015/wordml/symex" xmlns:wpg="http://schemas.microsoft.com/office/word/2010/wordprocessingGroup" xmlns:wpi="http://schemas.microsoft.com/office/word/2010/wordprocessingInk" xmlns:wne="http://schemas.microsoft.com/office/word/2006/wordml" xmlns:wps="http://schemas.microsoft.com/office/word/2010/wordprocessingShape" mc:Ignorable="w14 w15 w16se w16cid wp14">
+<w:document xmlns:wpc="http://schemas.microsoft.com/office/word/2010/wordprocessingCanvas" xmlns:cx="http://schemas.microsoft.com/office/drawing/2014/chartex" xmlns:cx1="http://schemas.microsoft.com/office/drawing/2015/9/8/chartex" xmlns:cx2="http://schemas.microsoft.com/office/drawing/2015/10/21/chartex" xmlns:cx3="http://schemas.microsoft.com/office/drawing/2016/5/9/chartex" xmlns:cx4="http://schemas.microsoft.com/office/drawing/2016/5/10/chartex" xmlns:cx5="http://schemas.microsoft.com/office/drawing/2016/5/11/chartex" xmlns:cx6="http://schemas.microsoft.com/office/drawing/2016/5/12/chartex" xmlns:cx7="http://schemas.microsoft.com/office/drawing/2016/5/13/chartex" xmlns:cx8="http://schemas.microsoft.com/office/drawing/2016/5/14/chartex" xmlns:mc="http://schemas.openxmlformats.org/markup-compatibility/2006" xmlns:aink="http://schemas.microsoft.com/office/drawing/2016/ink" xmlns:am3d="http://schemas.microsoft.com/office/drawing/2017/model3d" xmlns:o="urn:schemas-microsoft-com:office:office" xmlns:oel="http://schemas.microsoft.com/office/2019/extlst" xmlns:r="http://schemas.openxmlformats.org/officeDocument/2006/relationships" xmlns:m="http://schemas.openxmlformats.org/officeDocument/2006/math" xmlns:v="urn:schemas-microsoft-com:vml" xmlns:wp14="http://schemas.microsoft.com/office/word/2010/wordprocessingDrawing" xmlns:wp="http://schemas.openxmlformats.org/drawingml/2006/wordprocessingDrawing" xmlns:w10="urn:schemas-microsoft-com:office:word" xmlns:w="http://schemas.openxmlformats.org/wordprocessingml/2006/main" xmlns:w14="http://schemas.microsoft.com/office/word/2010/wordml" xmlns:w15="http://schemas.microsoft.com/office/word/2012/wordml" xmlns:w16cex="http://schemas.microsoft.com/office/word/2018/wordml/cex" xmlns:w16cid="http://schemas.microsoft.com/office/word/2016/wordml/cid" xmlns:w16="http://schemas.microsoft.com/office/word/2018/wordml" xmlns:w16du="http://schemas.microsoft.com/office/word/2023/wordml/word16du" xmlns:w16sdtdh="http://schemas.microsoft.com/office/word/2020/wordml/sdtdatahash" xmlns:w16sdtfl="http://schemas.microsoft.com/office/word/2024/wordml/sdtformatlock" xmlns:w16se="http://schemas.microsoft.com/office/word/2015/wordml/symex" xmlns:wpg="http://schemas.microsoft.com/office/word/2010/wordprocessingGroup" xmlns:wpi="http://schemas.microsoft.com/office/word/2010/wordprocessingInk" xmlns:wne="http://schemas.microsoft.com/office/word/2006/wordml" xmlns:wps="http://schemas.microsoft.com/office/word/2010/wordprocessingShape" mc:Ignorable="w14 w15 w16se w16cid w16 w16cex w16sdtdh w16sdtfl w16du wp14">
   <w:body>
     <w:p>
       <w:pPr>
@@ -123,8 +123,20 @@
             <w:u w:val="none"/>
             <w:shd w:val="clear" w:color="auto" w:fill="FFFFFF"/>
           </w:rPr>
-          <w:t>https://www.strafelda.cz/hash</w:t>
+          <w:t>https://www.strafelda.cz/</w:t>
         </w:r>
+        <w:proofErr w:type="spellStart"/>
+        <w:r>
+          <w:rPr>
+            <w:rStyle w:val="Hypertextovodkaz"/>
+            <w:rFonts w:ascii="Arial" w:hAnsi="Arial" w:cs="Arial"/>
+            <w:color w:val="007BFF"/>
+            <w:u w:val="none"/>
+            <w:shd w:val="clear" w:color="auto" w:fill="FFFFFF"/>
+          </w:rPr>
+          <w:t>hash</w:t>
+        </w:r>
+        <w:proofErr w:type="spellEnd"/>
       </w:hyperlink>
       <w:r>
         <w:rPr>
@@ -562,8 +574,6 @@
         </w:rPr>
         <w:t>. [cit. 2025-01-20].</w:t>
       </w:r>
-      <w:bookmarkStart w:id="0" w:name="_GoBack"/>
-      <w:bookmarkEnd w:id="0"/>
     </w:p>
     <w:p>
       <w:pPr>
@@ -691,7 +701,29 @@
             <w:u w:val="none"/>
             <w:shd w:val="clear" w:color="auto" w:fill="FFFFFF"/>
           </w:rPr>
-          <w:t>https://homes.esat.kuleuven.be/~bosselae/ripemd160.html</w:t>
+          <w:t>https://homes.esat.kuleuven.be/~</w:t>
+        </w:r>
+        <w:proofErr w:type="spellStart"/>
+        <w:r>
+          <w:rPr>
+            <w:rStyle w:val="Hypertextovodkaz"/>
+            <w:rFonts w:ascii="Arial" w:hAnsi="Arial" w:cs="Arial"/>
+            <w:color w:val="007BFF"/>
+            <w:u w:val="none"/>
+            <w:shd w:val="clear" w:color="auto" w:fill="FFFFFF"/>
+          </w:rPr>
+          <w:t>bosselae</w:t>
+        </w:r>
+        <w:proofErr w:type="spellEnd"/>
+        <w:r>
+          <w:rPr>
+            <w:rStyle w:val="Hypertextovodkaz"/>
+            <w:rFonts w:ascii="Arial" w:hAnsi="Arial" w:cs="Arial"/>
+            <w:color w:val="007BFF"/>
+            <w:u w:val="none"/>
+            <w:shd w:val="clear" w:color="auto" w:fill="FFFFFF"/>
+          </w:rPr>
+          <w:t>/ripemd160.html</w:t>
         </w:r>
       </w:hyperlink>
       <w:r>
@@ -826,7 +858,382 @@
           <w:numId w:val="1"/>
         </w:numPr>
       </w:pPr>
-      <w:bookmarkStart w:id="1" w:name="_Ref187672456"/>
+      <w:r>
+        <w:t xml:space="preserve">UNIVERSITY OF CAMBRIDGE. </w:t>
+      </w:r>
+      <w:r>
+        <w:rPr>
+          <w:i/>
+          <w:iCs/>
+        </w:rPr>
+        <w:t>Fast CRC32 in Software</w:t>
+      </w:r>
+      <w:r>
+        <w:t xml:space="preserve">. Online. UNIVERSITY OF CAMBRIDGE. Department </w:t>
+      </w:r>
+      <w:proofErr w:type="spellStart"/>
+      <w:r>
+        <w:t>of</w:t>
+      </w:r>
+      <w:proofErr w:type="spellEnd"/>
+      <w:r>
+        <w:t xml:space="preserve"> </w:t>
+      </w:r>
+      <w:proofErr w:type="spellStart"/>
+      <w:r>
+        <w:t>Computer</w:t>
+      </w:r>
+      <w:proofErr w:type="spellEnd"/>
+      <w:r>
+        <w:t xml:space="preserve"> Science and Technology. 1994. Dostupné z: </w:t>
+      </w:r>
+      <w:hyperlink r:id="rId15" w:history="1">
+        <w:r>
+          <w:rPr>
+            <w:rStyle w:val="Hypertextovodkaz"/>
+          </w:rPr>
+          <w:t>https://www.cl.cam.ac.uk/research/srg/projects/fairisle/bluebook/21/crc/crc.html</w:t>
+        </w:r>
+      </w:hyperlink>
+      <w:r>
+        <w:t>. [cit. 2025-01-20].</w:t>
+      </w:r>
+    </w:p>
+    <w:p>
+      <w:pPr>
+        <w:pStyle w:val="Odstavecseseznamem"/>
+        <w:numPr>
+          <w:ilvl w:val="0"/>
+          <w:numId w:val="1"/>
+        </w:numPr>
+      </w:pPr>
+      <w:proofErr w:type="spellStart"/>
+      <w:r>
+        <w:rPr>
+          <w:i/>
+          <w:iCs/>
+        </w:rPr>
+        <w:t>Cyclic</w:t>
+      </w:r>
+      <w:proofErr w:type="spellEnd"/>
+      <w:r>
+        <w:rPr>
+          <w:i/>
+          <w:iCs/>
+        </w:rPr>
+        <w:t xml:space="preserve"> </w:t>
+      </w:r>
+      <w:proofErr w:type="spellStart"/>
+      <w:r>
+        <w:rPr>
+          <w:i/>
+          <w:iCs/>
+        </w:rPr>
+        <w:t>redundancy</w:t>
+      </w:r>
+      <w:proofErr w:type="spellEnd"/>
+      <w:r>
+        <w:rPr>
+          <w:i/>
+          <w:iCs/>
+        </w:rPr>
+        <w:t xml:space="preserve"> </w:t>
+      </w:r>
+      <w:proofErr w:type="spellStart"/>
+      <w:r>
+        <w:rPr>
+          <w:i/>
+          <w:iCs/>
+        </w:rPr>
+        <w:t>check</w:t>
+      </w:r>
+      <w:proofErr w:type="spellEnd"/>
+      <w:r>
+        <w:rPr>
+          <w:i/>
+          <w:iCs/>
+        </w:rPr>
+        <w:t>: Cyklický redundantní součet</w:t>
+      </w:r>
+      <w:r>
+        <w:t xml:space="preserve">. Online. In: Wikipedia: </w:t>
+      </w:r>
+      <w:proofErr w:type="spellStart"/>
+      <w:r>
+        <w:t>the</w:t>
+      </w:r>
+      <w:proofErr w:type="spellEnd"/>
+      <w:r>
+        <w:t xml:space="preserve"> free </w:t>
+      </w:r>
+      <w:proofErr w:type="spellStart"/>
+      <w:r>
+        <w:t>encyclopedia</w:t>
+      </w:r>
+      <w:proofErr w:type="spellEnd"/>
+      <w:r>
+        <w:t xml:space="preserve">. San Francisco (CA): </w:t>
+      </w:r>
+      <w:proofErr w:type="spellStart"/>
+      <w:r>
+        <w:t>Wikimedia</w:t>
+      </w:r>
+      <w:proofErr w:type="spellEnd"/>
+      <w:r>
+        <w:t xml:space="preserve"> </w:t>
+      </w:r>
+      <w:proofErr w:type="spellStart"/>
+      <w:r>
+        <w:t>Foundation</w:t>
+      </w:r>
+      <w:proofErr w:type="spellEnd"/>
+      <w:r>
+        <w:t xml:space="preserve">, listopad 2004. Dostupné z: </w:t>
+      </w:r>
+      <w:hyperlink r:id="rId16" w:history="1">
+        <w:r>
+          <w:rPr>
+            <w:rStyle w:val="Hypertextovodkaz"/>
+          </w:rPr>
+          <w:t>https://en.wikipedia.org/wiki/Cyclic_redundancy_check</w:t>
+        </w:r>
+      </w:hyperlink>
+      <w:r>
+        <w:t>. [cit. 2025-01-20].</w:t>
+      </w:r>
+    </w:p>
+    <w:p>
+      <w:pPr>
+        <w:pStyle w:val="Odstavecseseznamem"/>
+        <w:numPr>
+          <w:ilvl w:val="0"/>
+          <w:numId w:val="1"/>
+        </w:numPr>
+      </w:pPr>
+      <w:proofErr w:type="spellStart"/>
+      <w:r>
+        <w:rPr>
+          <w:i/>
+          <w:iCs/>
+        </w:rPr>
+        <w:t>Laureates</w:t>
+      </w:r>
+      <w:proofErr w:type="spellEnd"/>
+      <w:r>
+        <w:rPr>
+          <w:i/>
+          <w:iCs/>
+        </w:rPr>
+        <w:t xml:space="preserve"> </w:t>
+      </w:r>
+      <w:proofErr w:type="spellStart"/>
+      <w:r>
+        <w:rPr>
+          <w:i/>
+          <w:iCs/>
+        </w:rPr>
+        <w:t>of</w:t>
+      </w:r>
+      <w:proofErr w:type="spellEnd"/>
+      <w:r>
+        <w:rPr>
+          <w:i/>
+          <w:iCs/>
+        </w:rPr>
+        <w:t xml:space="preserve"> </w:t>
+      </w:r>
+      <w:proofErr w:type="spellStart"/>
+      <w:r>
+        <w:rPr>
+          <w:i/>
+          <w:iCs/>
+        </w:rPr>
+        <w:t>the</w:t>
+      </w:r>
+      <w:proofErr w:type="spellEnd"/>
+      <w:r>
+        <w:rPr>
+          <w:i/>
+          <w:iCs/>
+        </w:rPr>
+        <w:t xml:space="preserve"> Japan </w:t>
+      </w:r>
+      <w:proofErr w:type="spellStart"/>
+      <w:r>
+        <w:rPr>
+          <w:i/>
+          <w:iCs/>
+        </w:rPr>
+        <w:t>Prize</w:t>
+      </w:r>
+      <w:proofErr w:type="spellEnd"/>
+      <w:r>
+        <w:t xml:space="preserve">. Online. Japan </w:t>
+      </w:r>
+      <w:proofErr w:type="spellStart"/>
+      <w:r>
+        <w:t>Prize</w:t>
+      </w:r>
+      <w:proofErr w:type="spellEnd"/>
+      <w:r>
+        <w:t xml:space="preserve">. [2012]. Dostupné z: </w:t>
+      </w:r>
+      <w:hyperlink r:id="rId17" w:history="1">
+        <w:r>
+          <w:rPr>
+            <w:rStyle w:val="Hypertextovodkaz"/>
+          </w:rPr>
+          <w:t>https://www.japanprize.jp/en/prize_prof_1999_peterson.html</w:t>
+        </w:r>
+      </w:hyperlink>
+      <w:r>
+        <w:t>. [cit. 2025-01-20].</w:t>
+      </w:r>
+    </w:p>
+    <w:p>
+      <w:pPr>
+        <w:pStyle w:val="Odstavecseseznamem"/>
+        <w:numPr>
+          <w:ilvl w:val="0"/>
+          <w:numId w:val="1"/>
+        </w:numPr>
+      </w:pPr>
+      <w:r>
+        <w:lastRenderedPageBreak/>
+        <w:t xml:space="preserve">DEFUSE SECURITY. </w:t>
+      </w:r>
+      <w:proofErr w:type="spellStart"/>
+      <w:r>
+        <w:rPr>
+          <w:i/>
+          <w:iCs/>
+        </w:rPr>
+        <w:t>Salted</w:t>
+      </w:r>
+      <w:proofErr w:type="spellEnd"/>
+      <w:r>
+        <w:rPr>
+          <w:i/>
+          <w:iCs/>
+        </w:rPr>
+        <w:t xml:space="preserve"> </w:t>
+      </w:r>
+      <w:proofErr w:type="spellStart"/>
+      <w:r>
+        <w:rPr>
+          <w:i/>
+          <w:iCs/>
+        </w:rPr>
+        <w:t>Password</w:t>
+      </w:r>
+      <w:proofErr w:type="spellEnd"/>
+      <w:r>
+        <w:rPr>
+          <w:i/>
+          <w:iCs/>
+        </w:rPr>
+        <w:t xml:space="preserve"> </w:t>
+      </w:r>
+      <w:proofErr w:type="spellStart"/>
+      <w:proofErr w:type="gramStart"/>
+      <w:r>
+        <w:rPr>
+          <w:i/>
+          <w:iCs/>
+        </w:rPr>
+        <w:t>Hashing</w:t>
+      </w:r>
+      <w:proofErr w:type="spellEnd"/>
+      <w:r>
+        <w:rPr>
+          <w:i/>
+          <w:iCs/>
+        </w:rPr>
+        <w:t xml:space="preserve"> - </w:t>
+      </w:r>
+      <w:proofErr w:type="spellStart"/>
+      <w:r>
+        <w:rPr>
+          <w:i/>
+          <w:iCs/>
+        </w:rPr>
+        <w:t>Doing</w:t>
+      </w:r>
+      <w:proofErr w:type="spellEnd"/>
+      <w:proofErr w:type="gramEnd"/>
+      <w:r>
+        <w:rPr>
+          <w:i/>
+          <w:iCs/>
+        </w:rPr>
+        <w:t xml:space="preserve"> </w:t>
+      </w:r>
+      <w:proofErr w:type="spellStart"/>
+      <w:r>
+        <w:rPr>
+          <w:i/>
+          <w:iCs/>
+        </w:rPr>
+        <w:t>it</w:t>
+      </w:r>
+      <w:proofErr w:type="spellEnd"/>
+      <w:r>
+        <w:rPr>
+          <w:i/>
+          <w:iCs/>
+        </w:rPr>
+        <w:t xml:space="preserve"> </w:t>
+      </w:r>
+      <w:proofErr w:type="spellStart"/>
+      <w:r>
+        <w:rPr>
+          <w:i/>
+          <w:iCs/>
+        </w:rPr>
+        <w:t>Right</w:t>
+      </w:r>
+      <w:proofErr w:type="spellEnd"/>
+      <w:r>
+        <w:t xml:space="preserve">. Online. DEFUSE SECURITY. </w:t>
+      </w:r>
+      <w:proofErr w:type="spellStart"/>
+      <w:r>
+        <w:t>Crack</w:t>
+      </w:r>
+      <w:proofErr w:type="spellEnd"/>
+      <w:r>
+        <w:t xml:space="preserve"> Station. [2012], aktualizováno 28. září 2021. Dostupné z: </w:t>
+      </w:r>
+      <w:hyperlink r:id="rId18" w:history="1">
+        <w:r>
+          <w:rPr>
+            <w:rStyle w:val="Hypertextovodkaz"/>
+          </w:rPr>
+          <w:t>https://crackstation.net/hashing-security.htm</w:t>
+        </w:r>
+      </w:hyperlink>
+      <w:r>
+        <w:t>. [cit. 2025-01-21].</w:t>
+      </w:r>
+    </w:p>
+    <w:p>
+      <w:pPr>
+        <w:pStyle w:val="Odstavecseseznamem"/>
+        <w:numPr>
+          <w:ilvl w:val="0"/>
+          <w:numId w:val="1"/>
+        </w:numPr>
+      </w:pPr>
+    </w:p>
+    <w:p>
+      <w:pPr>
+        <w:pStyle w:val="Odstavecseseznamem"/>
+        <w:numPr>
+          <w:ilvl w:val="0"/>
+          <w:numId w:val="1"/>
+        </w:numPr>
+      </w:pPr>
+      <w:bookmarkStart w:id="0" w:name="_Ref187672456"/>
       <w:r>
         <w:rPr>
           <w:rFonts w:ascii="Arial" w:hAnsi="Arial" w:cs="Arial"/>
@@ -869,7 +1276,7 @@
         </w:rPr>
         <w:t>2024. Dostupné z: </w:t>
       </w:r>
-      <w:hyperlink r:id="rId15" w:history="1">
+      <w:hyperlink r:id="rId19" w:history="1">
         <w:r>
           <w:rPr>
             <w:rStyle w:val="Hypertextovodkaz"/>
@@ -889,7 +1296,7 @@
         </w:rPr>
         <w:t>. [cit. 2025-01-13].</w:t>
       </w:r>
-      <w:bookmarkEnd w:id="1"/>
+      <w:bookmarkEnd w:id="0"/>
     </w:p>
     <w:p>
       <w:pPr>
@@ -899,7 +1306,7 @@
           <w:numId w:val="1"/>
         </w:numPr>
       </w:pPr>
-      <w:bookmarkStart w:id="2" w:name="_Ref187672985"/>
+      <w:bookmarkStart w:id="1" w:name="_Ref187672985"/>
       <w:r>
         <w:rPr>
           <w:rFonts w:ascii="Arial" w:hAnsi="Arial" w:cs="Arial"/>
@@ -976,7 +1383,7 @@
         </w:rPr>
         <w:t>13.01.2025. Dostupné z: </w:t>
       </w:r>
-      <w:hyperlink r:id="rId16" w:history="1">
+      <w:hyperlink r:id="rId20" w:history="1">
         <w:r>
           <w:rPr>
             <w:rStyle w:val="Hypertextovodkaz"/>
@@ -985,8 +1392,20 @@
             <w:u w:val="none"/>
             <w:shd w:val="clear" w:color="auto" w:fill="FFFFFF"/>
           </w:rPr>
-          <w:t>https://www.strafelda.cz/hash</w:t>
+          <w:t>https://www.strafelda.cz/</w:t>
         </w:r>
+        <w:proofErr w:type="spellStart"/>
+        <w:r>
+          <w:rPr>
+            <w:rStyle w:val="Hypertextovodkaz"/>
+            <w:rFonts w:ascii="Arial" w:hAnsi="Arial" w:cs="Arial"/>
+            <w:color w:val="007BFF"/>
+            <w:u w:val="none"/>
+            <w:shd w:val="clear" w:color="auto" w:fill="FFFFFF"/>
+          </w:rPr>
+          <w:t>hash</w:t>
+        </w:r>
+        <w:proofErr w:type="spellEnd"/>
       </w:hyperlink>
       <w:r>
         <w:rPr>
@@ -996,7 +1415,7 @@
         </w:rPr>
         <w:t>. [cit. 2025-01-13].</w:t>
       </w:r>
-      <w:bookmarkEnd w:id="2"/>
+      <w:bookmarkEnd w:id="1"/>
     </w:p>
     <w:p>
       <w:pPr>
@@ -1006,7 +1425,7 @@
           <w:numId w:val="1"/>
         </w:numPr>
       </w:pPr>
-      <w:bookmarkStart w:id="3" w:name="_Ref187673491"/>
+      <w:bookmarkStart w:id="2" w:name="_Ref187673491"/>
       <w:r>
         <w:rPr>
           <w:rFonts w:ascii="Arial" w:hAnsi="Arial" w:cs="Arial"/>
@@ -1135,7 +1554,7 @@
         </w:rPr>
         <w:t>. Dostupné z: </w:t>
       </w:r>
-      <w:hyperlink r:id="rId17" w:history="1">
+      <w:hyperlink r:id="rId21" w:history="1">
         <w:r>
           <w:rPr>
             <w:rStyle w:val="Hypertextovodkaz"/>
@@ -1153,7 +1572,7 @@
         </w:rPr>
         <w:t>. [cit. 2025-01-13].</w:t>
       </w:r>
-      <w:bookmarkEnd w:id="3"/>
+      <w:bookmarkEnd w:id="2"/>
     </w:p>
     <w:sectPr>
       <w:pgSz w:w="11906" w:h="16838"/>
@@ -1166,7 +1585,7 @@
 </file>
 
 <file path=word/numbering.xml><?xml version="1.0" encoding="utf-8"?>
-<w:numbering xmlns:wpc="http://schemas.microsoft.com/office/word/2010/wordprocessingCanvas" xmlns:cx="http://schemas.microsoft.com/office/drawing/2014/chartex" xmlns:cx1="http://schemas.microsoft.com/office/drawing/2015/9/8/chartex" xmlns:cx2="http://schemas.microsoft.com/office/drawing/2015/10/21/chartex" xmlns:cx3="http://schemas.microsoft.com/office/drawing/2016/5/9/chartex" xmlns:cx4="http://schemas.microsoft.com/office/drawing/2016/5/10/chartex" xmlns:cx5="http://schemas.microsoft.com/office/drawing/2016/5/11/chartex" xmlns:cx6="http://schemas.microsoft.com/office/drawing/2016/5/12/chartex" xmlns:cx7="http://schemas.microsoft.com/office/drawing/2016/5/13/chartex" xmlns:cx8="http://schemas.microsoft.com/office/drawing/2016/5/14/chartex" xmlns:mc="http://schemas.openxmlformats.org/markup-compatibility/2006" xmlns:aink="http://schemas.microsoft.com/office/drawing/2016/ink" xmlns:am3d="http://schemas.microsoft.com/office/drawing/2017/model3d" xmlns:o="urn:schemas-microsoft-com:office:office" xmlns:r="http://schemas.openxmlformats.org/officeDocument/2006/relationships" xmlns:m="http://schemas.openxmlformats.org/officeDocument/2006/math" xmlns:v="urn:schemas-microsoft-com:vml" xmlns:wp14="http://schemas.microsoft.com/office/word/2010/wordprocessingDrawing" xmlns:wp="http://schemas.openxmlformats.org/drawingml/2006/wordprocessingDrawing" xmlns:w10="urn:schemas-microsoft-com:office:word" xmlns:w="http://schemas.openxmlformats.org/wordprocessingml/2006/main" xmlns:w14="http://schemas.microsoft.com/office/word/2010/wordml" xmlns:w15="http://schemas.microsoft.com/office/word/2012/wordml" xmlns:w16cid="http://schemas.microsoft.com/office/word/2016/wordml/cid" xmlns:w16se="http://schemas.microsoft.com/office/word/2015/wordml/symex" xmlns:wpg="http://schemas.microsoft.com/office/word/2010/wordprocessingGroup" xmlns:wpi="http://schemas.microsoft.com/office/word/2010/wordprocessingInk" xmlns:wne="http://schemas.microsoft.com/office/word/2006/wordml" xmlns:wps="http://schemas.microsoft.com/office/word/2010/wordprocessingShape" mc:Ignorable="w14 w15 w16se w16cid wp14">
+<w:numbering xmlns:wpc="http://schemas.microsoft.com/office/word/2010/wordprocessingCanvas" xmlns:cx="http://schemas.microsoft.com/office/drawing/2014/chartex" xmlns:cx1="http://schemas.microsoft.com/office/drawing/2015/9/8/chartex" xmlns:cx2="http://schemas.microsoft.com/office/drawing/2015/10/21/chartex" xmlns:cx3="http://schemas.microsoft.com/office/drawing/2016/5/9/chartex" xmlns:cx4="http://schemas.microsoft.com/office/drawing/2016/5/10/chartex" xmlns:cx5="http://schemas.microsoft.com/office/drawing/2016/5/11/chartex" xmlns:cx6="http://schemas.microsoft.com/office/drawing/2016/5/12/chartex" xmlns:cx7="http://schemas.microsoft.com/office/drawing/2016/5/13/chartex" xmlns:cx8="http://schemas.microsoft.com/office/drawing/2016/5/14/chartex" xmlns:mc="http://schemas.openxmlformats.org/markup-compatibility/2006" xmlns:aink="http://schemas.microsoft.com/office/drawing/2016/ink" xmlns:am3d="http://schemas.microsoft.com/office/drawing/2017/model3d" xmlns:o="urn:schemas-microsoft-com:office:office" xmlns:oel="http://schemas.microsoft.com/office/2019/extlst" xmlns:r="http://schemas.openxmlformats.org/officeDocument/2006/relationships" xmlns:m="http://schemas.openxmlformats.org/officeDocument/2006/math" xmlns:v="urn:schemas-microsoft-com:vml" xmlns:wp14="http://schemas.microsoft.com/office/word/2010/wordprocessingDrawing" xmlns:wp="http://schemas.openxmlformats.org/drawingml/2006/wordprocessingDrawing" xmlns:w10="urn:schemas-microsoft-com:office:word" xmlns:w="http://schemas.openxmlformats.org/wordprocessingml/2006/main" xmlns:w14="http://schemas.microsoft.com/office/word/2010/wordml" xmlns:w15="http://schemas.microsoft.com/office/word/2012/wordml" xmlns:w16cex="http://schemas.microsoft.com/office/word/2018/wordml/cex" xmlns:w16cid="http://schemas.microsoft.com/office/word/2016/wordml/cid" xmlns:w16="http://schemas.microsoft.com/office/word/2018/wordml" xmlns:w16du="http://schemas.microsoft.com/office/word/2023/wordml/word16du" xmlns:w16sdtdh="http://schemas.microsoft.com/office/word/2020/wordml/sdtdatahash" xmlns:w16sdtfl="http://schemas.microsoft.com/office/word/2024/wordml/sdtformatlock" xmlns:w16se="http://schemas.microsoft.com/office/word/2015/wordml/symex" xmlns:wpg="http://schemas.microsoft.com/office/word/2010/wordprocessingGroup" xmlns:wpi="http://schemas.microsoft.com/office/word/2010/wordprocessingInk" xmlns:wne="http://schemas.microsoft.com/office/word/2006/wordml" xmlns:wps="http://schemas.microsoft.com/office/word/2010/wordprocessingShape" mc:Ignorable="w14 w15 w16se w16cid w16 w16cex w16sdtdh w16sdtfl w16du wp14">
   <w:abstractNum w:abstractNumId="0" w15:restartNumberingAfterBreak="0">
     <w:nsid w:val="74F11695"/>
     <w:multiLevelType w:val="hybridMultilevel"/>
@@ -1256,14 +1675,14 @@
       </w:pPr>
     </w:lvl>
   </w:abstractNum>
-  <w:num w:numId="1">
+  <w:num w:numId="1" w16cid:durableId="104276771">
     <w:abstractNumId w:val="0"/>
   </w:num>
 </w:numbering>
 </file>
 
 <file path=word/styles.xml><?xml version="1.0" encoding="utf-8"?>
-<w:styles xmlns:mc="http://schemas.openxmlformats.org/markup-compatibility/2006" xmlns:r="http://schemas.openxmlformats.org/officeDocument/2006/relationships" xmlns:w="http://schemas.openxmlformats.org/wordprocessingml/2006/main" xmlns:w14="http://schemas.microsoft.com/office/word/2010/wordml" xmlns:w15="http://schemas.microsoft.com/office/word/2012/wordml" xmlns:w16cid="http://schemas.microsoft.com/office/word/2016/wordml/cid" xmlns:w16se="http://schemas.microsoft.com/office/word/2015/wordml/symex" mc:Ignorable="w14 w15 w16se w16cid">
+<w:styles xmlns:mc="http://schemas.openxmlformats.org/markup-compatibility/2006" xmlns:r="http://schemas.openxmlformats.org/officeDocument/2006/relationships" xmlns:w="http://schemas.openxmlformats.org/wordprocessingml/2006/main" xmlns:w14="http://schemas.microsoft.com/office/word/2010/wordml" xmlns:w15="http://schemas.microsoft.com/office/word/2012/wordml" xmlns:w16cex="http://schemas.microsoft.com/office/word/2018/wordml/cex" xmlns:w16cid="http://schemas.microsoft.com/office/word/2016/wordml/cid" xmlns:w16="http://schemas.microsoft.com/office/word/2018/wordml" xmlns:w16du="http://schemas.microsoft.com/office/word/2023/wordml/word16du" xmlns:w16sdtdh="http://schemas.microsoft.com/office/word/2020/wordml/sdtdatahash" xmlns:w16sdtfl="http://schemas.microsoft.com/office/word/2024/wordml/sdtformatlock" xmlns:w16se="http://schemas.microsoft.com/office/word/2015/wordml/symex" mc:Ignorable="w14 w15 w16se w16cid w16 w16cex w16sdtdh w16sdtfl w16du">
   <w:docDefaults>
     <w:rPrDefault>
       <w:rPr>
@@ -1279,7 +1698,7 @@
       </w:pPr>
     </w:pPrDefault>
   </w:docDefaults>
-  <w:latentStyles w:defLockedState="0" w:defUIPriority="99" w:defSemiHidden="0" w:defUnhideWhenUsed="0" w:defQFormat="0" w:count="375">
+  <w:latentStyles w:defLockedState="0" w:defUIPriority="99" w:defSemiHidden="0" w:defUnhideWhenUsed="0" w:defQFormat="0" w:count="376">
     <w:lsdException w:name="Normal" w:uiPriority="0" w:qFormat="1"/>
     <w:lsdException w:name="heading 1" w:uiPriority="9" w:qFormat="1"/>
     <w:lsdException w:name="heading 2" w:semiHidden="1" w:uiPriority="9" w:unhideWhenUsed="1" w:qFormat="1"/>
@@ -1655,6 +2074,7 @@
     <w:lsdException w:name="Smart Hyperlink" w:semiHidden="1" w:unhideWhenUsed="1"/>
     <w:lsdException w:name="Hashtag" w:semiHidden="1" w:unhideWhenUsed="1"/>
     <w:lsdException w:name="Unresolved Mention" w:semiHidden="1" w:unhideWhenUsed="1"/>
+    <w:lsdException w:name="Smart Link" w:semiHidden="1" w:unhideWhenUsed="1"/>
   </w:latentStyles>
   <w:style w:type="paragraph" w:default="1" w:styleId="Normln">
     <w:name w:val="Normal"/>

</xml_diff>

<commit_message>
Work On Thesis Quadra
</commit_message>
<xml_diff>
--- a/Písemná Práce/Citace pro Písemnou práci.docx
+++ b/Písemná Práce/Citace pro Písemnou práci.docx
@@ -690,9 +690,27 @@
           <w:color w:val="212529"/>
           <w:shd w:val="clear" w:color="auto" w:fill="FFFFFF"/>
         </w:rPr>
-        <w:t>. Online. DEPARTEMENT ELEKTROTECHNIEK (ESAT). Https://www.esat.kuleuven.be/. [2005], aktualizováno 13. února 2012. Dostupné z: </w:t>
+        <w:t xml:space="preserve">. Online. DEPARTEMENT ELEKTROTECHNIEK (ESAT). </w:t>
       </w:r>
       <w:hyperlink r:id="rId13" w:history="1">
+        <w:r>
+          <w:rPr>
+            <w:rStyle w:val="Hypertextovodkaz"/>
+            <w:rFonts w:ascii="Arial" w:hAnsi="Arial" w:cs="Arial"/>
+            <w:shd w:val="clear" w:color="auto" w:fill="FFFFFF"/>
+          </w:rPr>
+          <w:t>Https://www.esat.kuleuven.be</w:t>
+        </w:r>
+      </w:hyperlink>
+      <w:r>
+        <w:rPr>
+          <w:rFonts w:ascii="Arial" w:hAnsi="Arial" w:cs="Arial"/>
+          <w:color w:val="212529"/>
+          <w:shd w:val="clear" w:color="auto" w:fill="FFFFFF"/>
+        </w:rPr>
+        <w:t>. [2005], aktualizováno 13. února 2012. Dostupné z: </w:t>
+      </w:r>
+      <w:hyperlink r:id="rId14" w:history="1">
         <w:r>
           <w:rPr>
             <w:rStyle w:val="Hypertextovodkaz"/>
@@ -829,7 +847,7 @@
         </w:rPr>
         <w:t>. [2022]. Dostupné z: </w:t>
       </w:r>
-      <w:hyperlink r:id="rId14" w:history="1">
+      <w:hyperlink r:id="rId15" w:history="1">
         <w:r>
           <w:rPr>
             <w:rStyle w:val="Hypertextovodkaz"/>
@@ -887,7 +905,7 @@
       <w:r>
         <w:t xml:space="preserve"> Science and Technology. 1994. Dostupné z: </w:t>
       </w:r>
-      <w:hyperlink r:id="rId15" w:history="1">
+      <w:hyperlink r:id="rId16" w:history="1">
         <w:r>
           <w:rPr>
             <w:rStyle w:val="Hypertextovodkaz"/>
@@ -990,7 +1008,7 @@
       <w:r>
         <w:t xml:space="preserve">, listopad 2004. Dostupné z: </w:t>
       </w:r>
-      <w:hyperlink r:id="rId16" w:history="1">
+      <w:hyperlink r:id="rId17" w:history="1">
         <w:r>
           <w:rPr>
             <w:rStyle w:val="Hypertextovodkaz"/>
@@ -1078,7 +1096,7 @@
       <w:r>
         <w:t xml:space="preserve">. [2012]. Dostupné z: </w:t>
       </w:r>
-      <w:hyperlink r:id="rId17" w:history="1">
+      <w:hyperlink r:id="rId18" w:history="1">
         <w:r>
           <w:rPr>
             <w:rStyle w:val="Hypertextovodkaz"/>
@@ -1135,7 +1153,6 @@
         <w:t xml:space="preserve"> </w:t>
       </w:r>
       <w:proofErr w:type="spellStart"/>
-      <w:proofErr w:type="gramStart"/>
       <w:r>
         <w:rPr>
           <w:i/>
@@ -1160,7 +1177,6 @@
         <w:t>Doing</w:t>
       </w:r>
       <w:proofErr w:type="spellEnd"/>
-      <w:proofErr w:type="gramEnd"/>
       <w:r>
         <w:rPr>
           <w:i/>
@@ -1204,7 +1220,7 @@
       <w:r>
         <w:t xml:space="preserve"> Station. [2012], aktualizováno 28. září 2021. Dostupné z: </w:t>
       </w:r>
-      <w:hyperlink r:id="rId18" w:history="1">
+      <w:hyperlink r:id="rId19" w:history="1">
         <w:r>
           <w:rPr>
             <w:rStyle w:val="Hypertextovodkaz"/>
@@ -1224,6 +1240,30 @@
           <w:numId w:val="1"/>
         </w:numPr>
       </w:pPr>
+      <w:r>
+        <w:t xml:space="preserve">OŠŤÁDAL, Radim. </w:t>
+      </w:r>
+      <w:r>
+        <w:rPr>
+          <w:i/>
+          <w:iCs/>
+        </w:rPr>
+        <w:t>Teoretický základ a přehled kryptografických hashovacích funkcí</w:t>
+      </w:r>
+      <w:r>
+        <w:t xml:space="preserve">. PDF. Brno, 2012. Dostupné z: </w:t>
+      </w:r>
+      <w:hyperlink r:id="rId20" w:history="1">
+        <w:r>
+          <w:rPr>
+            <w:rStyle w:val="Hypertextovodkaz"/>
+          </w:rPr>
+          <w:t>https://is.muni.cz/www/ostadal/hash_overview.pdf</w:t>
+        </w:r>
+      </w:hyperlink>
+      <w:r>
+        <w:t>. [cit. 2025-01-22].</w:t>
+      </w:r>
     </w:p>
     <w:p>
       <w:pPr>
@@ -1233,6 +1273,564 @@
           <w:numId w:val="1"/>
         </w:numPr>
       </w:pPr>
+      <w:r>
+        <w:t xml:space="preserve">KOZLÍK, Andrew. </w:t>
+      </w:r>
+      <w:r>
+        <w:rPr>
+          <w:i/>
+          <w:iCs/>
+        </w:rPr>
+        <w:t>Hashovací funkce</w:t>
+      </w:r>
+      <w:r>
+        <w:t xml:space="preserve">. PDF, Není uveden druh práce. Praha: Univerzita Karlova, </w:t>
+      </w:r>
+      <w:proofErr w:type="spellStart"/>
+      <w:r>
+        <w:t>Matematicko</w:t>
+      </w:r>
+      <w:proofErr w:type="spellEnd"/>
+      <w:r>
+        <w:t xml:space="preserve"> fyzikální fakulta, [2024]. Dostupné také z: </w:t>
+      </w:r>
+      <w:hyperlink r:id="rId21" w:history="1">
+        <w:r>
+          <w:rPr>
+            <w:rStyle w:val="Hypertextovodkaz"/>
+          </w:rPr>
+          <w:t>https://www.karlin.mff.cuni.cz/~kozlik/udk_mat/hash.pdf</w:t>
+        </w:r>
+      </w:hyperlink>
+      <w:r>
+        <w:t>.</w:t>
+      </w:r>
+    </w:p>
+    <w:p>
+      <w:pPr>
+        <w:pStyle w:val="Odstavecseseznamem"/>
+        <w:numPr>
+          <w:ilvl w:val="0"/>
+          <w:numId w:val="1"/>
+        </w:numPr>
+      </w:pPr>
+      <w:r>
+        <w:t xml:space="preserve">NORD VPN. </w:t>
+      </w:r>
+      <w:proofErr w:type="spellStart"/>
+      <w:r>
+        <w:rPr>
+          <w:i/>
+          <w:iCs/>
+        </w:rPr>
+        <w:t>Cookie</w:t>
+      </w:r>
+      <w:proofErr w:type="spellEnd"/>
+      <w:r>
+        <w:rPr>
+          <w:i/>
+          <w:iCs/>
+        </w:rPr>
+        <w:t xml:space="preserve"> </w:t>
+      </w:r>
+      <w:proofErr w:type="spellStart"/>
+      <w:r>
+        <w:rPr>
+          <w:i/>
+          <w:iCs/>
+        </w:rPr>
+        <w:t>hash</w:t>
+      </w:r>
+      <w:proofErr w:type="spellEnd"/>
+      <w:r>
+        <w:t xml:space="preserve">. Online. NORD VPN. </w:t>
+      </w:r>
+      <w:proofErr w:type="spellStart"/>
+      <w:r>
+        <w:t>Nord</w:t>
+      </w:r>
+      <w:proofErr w:type="spellEnd"/>
+      <w:r>
+        <w:t xml:space="preserve"> VPN. Dostupné z: </w:t>
+      </w:r>
+      <w:hyperlink r:id="rId22" w:history="1">
+        <w:r>
+          <w:rPr>
+            <w:rStyle w:val="Hypertextovodkaz"/>
+          </w:rPr>
+          <w:t>https://nordvpn.com/cybersecurity/glossary/cookie-hash/</w:t>
+        </w:r>
+      </w:hyperlink>
+      <w:r>
+        <w:t>. [cit. 2025-01-22].</w:t>
+      </w:r>
+    </w:p>
+    <w:p>
+      <w:pPr>
+        <w:pStyle w:val="Odstavecseseznamem"/>
+        <w:numPr>
+          <w:ilvl w:val="0"/>
+          <w:numId w:val="1"/>
+        </w:numPr>
+      </w:pPr>
+      <w:r>
+        <w:t xml:space="preserve">KASPERSKY LAB. </w:t>
+      </w:r>
+      <w:proofErr w:type="spellStart"/>
+      <w:r>
+        <w:rPr>
+          <w:i/>
+          <w:iCs/>
+        </w:rPr>
+        <w:t>Brute</w:t>
+      </w:r>
+      <w:proofErr w:type="spellEnd"/>
+      <w:r>
+        <w:rPr>
+          <w:i/>
+          <w:iCs/>
+        </w:rPr>
+        <w:t xml:space="preserve"> </w:t>
+      </w:r>
+      <w:proofErr w:type="spellStart"/>
+      <w:r>
+        <w:rPr>
+          <w:i/>
+          <w:iCs/>
+        </w:rPr>
+        <w:t>Force</w:t>
+      </w:r>
+      <w:proofErr w:type="spellEnd"/>
+      <w:r>
+        <w:rPr>
+          <w:i/>
+          <w:iCs/>
+        </w:rPr>
+        <w:t xml:space="preserve"> </w:t>
+      </w:r>
+      <w:proofErr w:type="spellStart"/>
+      <w:r>
+        <w:rPr>
+          <w:i/>
+          <w:iCs/>
+        </w:rPr>
+        <w:t>Attack</w:t>
+      </w:r>
+      <w:proofErr w:type="spellEnd"/>
+      <w:r>
+        <w:rPr>
+          <w:i/>
+          <w:iCs/>
+        </w:rPr>
+        <w:t xml:space="preserve">: </w:t>
+      </w:r>
+      <w:proofErr w:type="spellStart"/>
+      <w:r>
+        <w:rPr>
+          <w:i/>
+          <w:iCs/>
+        </w:rPr>
+        <w:t>Definition</w:t>
+      </w:r>
+      <w:proofErr w:type="spellEnd"/>
+      <w:r>
+        <w:rPr>
+          <w:i/>
+          <w:iCs/>
+        </w:rPr>
+        <w:t xml:space="preserve"> and </w:t>
+      </w:r>
+      <w:proofErr w:type="spellStart"/>
+      <w:r>
+        <w:rPr>
+          <w:i/>
+          <w:iCs/>
+        </w:rPr>
+        <w:t>Examples</w:t>
+      </w:r>
+      <w:proofErr w:type="spellEnd"/>
+      <w:r>
+        <w:t xml:space="preserve">. Online. KASPERSKY LAB. </w:t>
+      </w:r>
+      <w:proofErr w:type="spellStart"/>
+      <w:r>
+        <w:t>Kaspersky</w:t>
+      </w:r>
+      <w:proofErr w:type="spellEnd"/>
+      <w:r>
+        <w:t xml:space="preserve">. [2019]. Dostupné z: </w:t>
+      </w:r>
+      <w:hyperlink r:id="rId23" w:history="1">
+        <w:r>
+          <w:rPr>
+            <w:rStyle w:val="Hypertextovodkaz"/>
+          </w:rPr>
+          <w:t>https://www.kaspersky.com/resource-center/definitions/brute-force-attack</w:t>
+        </w:r>
+      </w:hyperlink>
+      <w:r>
+        <w:t>. [cit. 2025-01-23].</w:t>
+      </w:r>
+    </w:p>
+    <w:p>
+      <w:pPr>
+        <w:pStyle w:val="Odstavecseseznamem"/>
+        <w:numPr>
+          <w:ilvl w:val="0"/>
+          <w:numId w:val="1"/>
+        </w:numPr>
+      </w:pPr>
+      <w:r>
+        <w:t xml:space="preserve">STAHIE, Silviu. RTX 4090 8-Card Rig </w:t>
+      </w:r>
+      <w:proofErr w:type="spellStart"/>
+      <w:r>
+        <w:t>Cracks</w:t>
+      </w:r>
+      <w:proofErr w:type="spellEnd"/>
+      <w:r>
+        <w:t xml:space="preserve"> </w:t>
+      </w:r>
+      <w:proofErr w:type="spellStart"/>
+      <w:r>
+        <w:t>Random</w:t>
+      </w:r>
+      <w:proofErr w:type="spellEnd"/>
+      <w:r>
+        <w:t xml:space="preserve"> and </w:t>
+      </w:r>
+      <w:proofErr w:type="spellStart"/>
+      <w:r>
+        <w:t>Powerful</w:t>
+      </w:r>
+      <w:proofErr w:type="spellEnd"/>
+      <w:r>
+        <w:t xml:space="preserve"> </w:t>
+      </w:r>
+      <w:proofErr w:type="spellStart"/>
+      <w:r>
+        <w:t>Eight-Character</w:t>
+      </w:r>
+      <w:proofErr w:type="spellEnd"/>
+      <w:r>
+        <w:t xml:space="preserve"> </w:t>
+      </w:r>
+      <w:proofErr w:type="spellStart"/>
+      <w:r>
+        <w:t>Passwords</w:t>
+      </w:r>
+      <w:proofErr w:type="spellEnd"/>
+      <w:r>
+        <w:t xml:space="preserve"> in 48 </w:t>
+      </w:r>
+      <w:proofErr w:type="spellStart"/>
+      <w:r>
+        <w:t>Minutes</w:t>
+      </w:r>
+      <w:proofErr w:type="spellEnd"/>
+      <w:r>
+        <w:t xml:space="preserve">. Online. </w:t>
+      </w:r>
+      <w:proofErr w:type="spellStart"/>
+      <w:r>
+        <w:rPr>
+          <w:i/>
+          <w:iCs/>
+        </w:rPr>
+        <w:t>Bitdefender</w:t>
+      </w:r>
+      <w:proofErr w:type="spellEnd"/>
+      <w:r>
+        <w:t xml:space="preserve">. 20 října 2022, s. 1. Dostupné z: </w:t>
+      </w:r>
+      <w:hyperlink r:id="rId24" w:history="1">
+        <w:r>
+          <w:rPr>
+            <w:rStyle w:val="Hypertextovodkaz"/>
+          </w:rPr>
+          <w:t>https://www.bitdefender.com/en-us/blog/hotforsecurity/rtx-4090-8-card-rig-cracks-random-and-powerful-eight-character-passwords-in-48-minutes</w:t>
+        </w:r>
+      </w:hyperlink>
+      <w:r>
+        <w:t>. [cit. 2025-01-23].</w:t>
+      </w:r>
+    </w:p>
+    <w:p>
+      <w:pPr>
+        <w:pStyle w:val="Odstavecseseznamem"/>
+        <w:numPr>
+          <w:ilvl w:val="0"/>
+          <w:numId w:val="1"/>
+        </w:numPr>
+      </w:pPr>
+      <w:r>
+        <w:t xml:space="preserve">CHICK3NMAN. </w:t>
+      </w:r>
+      <w:proofErr w:type="spellStart"/>
+      <w:r>
+        <w:rPr>
+          <w:i/>
+          <w:iCs/>
+        </w:rPr>
+        <w:t>Hashcat</w:t>
+      </w:r>
+      <w:proofErr w:type="spellEnd"/>
+      <w:r>
+        <w:rPr>
+          <w:i/>
+          <w:iCs/>
+        </w:rPr>
+        <w:t xml:space="preserve"> v6.2.6 benchmark</w:t>
+      </w:r>
+      <w:r>
+        <w:t xml:space="preserve">. Online. MICROSOFT. </w:t>
+      </w:r>
+      <w:proofErr w:type="spellStart"/>
+      <w:r>
+        <w:t>Github</w:t>
+      </w:r>
+      <w:proofErr w:type="spellEnd"/>
+      <w:r>
+        <w:t xml:space="preserve">. 2022, aktualizováno února 2024. Dostupné z: </w:t>
+      </w:r>
+      <w:hyperlink r:id="rId25" w:history="1">
+        <w:r>
+          <w:rPr>
+            <w:rStyle w:val="Hypertextovodkaz"/>
+          </w:rPr>
+          <w:t>https://gist.github.com/Chick3nman/32e662a5bb63bc4f51b847bb422222fd</w:t>
+        </w:r>
+      </w:hyperlink>
+      <w:r>
+        <w:t>. [cit. 2025-01-23].</w:t>
+      </w:r>
+    </w:p>
+    <w:p>
+      <w:pPr>
+        <w:pStyle w:val="Odstavecseseznamem"/>
+        <w:numPr>
+          <w:ilvl w:val="0"/>
+          <w:numId w:val="1"/>
+        </w:numPr>
+      </w:pPr>
+      <w:r>
+        <w:t xml:space="preserve">KASPERSKY LAB. </w:t>
+      </w:r>
+      <w:proofErr w:type="spellStart"/>
+      <w:r>
+        <w:rPr>
+          <w:i/>
+          <w:iCs/>
+        </w:rPr>
+        <w:t>Brute</w:t>
+      </w:r>
+      <w:proofErr w:type="spellEnd"/>
+      <w:r>
+        <w:rPr>
+          <w:i/>
+          <w:iCs/>
+        </w:rPr>
+        <w:t xml:space="preserve"> </w:t>
+      </w:r>
+      <w:proofErr w:type="spellStart"/>
+      <w:r>
+        <w:rPr>
+          <w:i/>
+          <w:iCs/>
+        </w:rPr>
+        <w:t>Force</w:t>
+      </w:r>
+      <w:proofErr w:type="spellEnd"/>
+      <w:r>
+        <w:rPr>
+          <w:i/>
+          <w:iCs/>
+        </w:rPr>
+        <w:t xml:space="preserve"> </w:t>
+      </w:r>
+      <w:proofErr w:type="spellStart"/>
+      <w:r>
+        <w:rPr>
+          <w:i/>
+          <w:iCs/>
+        </w:rPr>
+        <w:t>Attack</w:t>
+      </w:r>
+      <w:proofErr w:type="spellEnd"/>
+      <w:r>
+        <w:rPr>
+          <w:i/>
+          <w:iCs/>
+        </w:rPr>
+        <w:t xml:space="preserve">: </w:t>
+      </w:r>
+      <w:proofErr w:type="spellStart"/>
+      <w:r>
+        <w:rPr>
+          <w:i/>
+          <w:iCs/>
+        </w:rPr>
+        <w:t>Definition</w:t>
+      </w:r>
+      <w:proofErr w:type="spellEnd"/>
+      <w:r>
+        <w:rPr>
+          <w:i/>
+          <w:iCs/>
+        </w:rPr>
+        <w:t xml:space="preserve"> and </w:t>
+      </w:r>
+      <w:proofErr w:type="spellStart"/>
+      <w:r>
+        <w:rPr>
+          <w:i/>
+          <w:iCs/>
+        </w:rPr>
+        <w:t>Examples</w:t>
+      </w:r>
+      <w:proofErr w:type="spellEnd"/>
+      <w:r>
+        <w:t xml:space="preserve">. Online. KASPERSKY LAB. </w:t>
+      </w:r>
+      <w:proofErr w:type="spellStart"/>
+      <w:r>
+        <w:t>Kaspersky</w:t>
+      </w:r>
+      <w:proofErr w:type="spellEnd"/>
+      <w:r>
+        <w:t xml:space="preserve">. [2019]. Dostupné z: </w:t>
+      </w:r>
+      <w:hyperlink r:id="rId26" w:history="1">
+        <w:r>
+          <w:rPr>
+            <w:rStyle w:val="Hypertextovodkaz"/>
+          </w:rPr>
+          <w:t>https://www.kaspersky.com/resource-center/definitions/brute-force-attack</w:t>
+        </w:r>
+      </w:hyperlink>
+      <w:r>
+        <w:t>. [cit. 2025-01-23].</w:t>
+      </w:r>
+    </w:p>
+    <w:p>
+      <w:pPr>
+        <w:pStyle w:val="Odstavecseseznamem"/>
+        <w:numPr>
+          <w:ilvl w:val="0"/>
+          <w:numId w:val="1"/>
+        </w:numPr>
+      </w:pPr>
+      <w:r>
+        <w:t xml:space="preserve">VAIDEESWARAN, </w:t>
+      </w:r>
+      <w:proofErr w:type="spellStart"/>
+      <w:r>
+        <w:t>Narendran</w:t>
+      </w:r>
+      <w:proofErr w:type="spellEnd"/>
+      <w:r>
+        <w:t xml:space="preserve">. NTLM </w:t>
+      </w:r>
+      <w:proofErr w:type="spellStart"/>
+      <w:r>
+        <w:t>Explained</w:t>
+      </w:r>
+      <w:proofErr w:type="spellEnd"/>
+      <w:r>
+        <w:t xml:space="preserve">. Online. </w:t>
+      </w:r>
+      <w:proofErr w:type="spellStart"/>
+      <w:r>
+        <w:rPr>
+          <w:i/>
+          <w:iCs/>
+        </w:rPr>
+        <w:t>CrowdStrike</w:t>
+      </w:r>
+      <w:proofErr w:type="spellEnd"/>
+      <w:r>
+        <w:t xml:space="preserve">. 2011, s. 4. Dostupné z: </w:t>
+      </w:r>
+      <w:hyperlink r:id="rId27" w:history="1">
+        <w:r>
+          <w:rPr>
+            <w:rStyle w:val="Hypertextovodkaz"/>
+          </w:rPr>
+          <w:t>https://www.crowdstrike.com/en-us/cybersecurity-101/identity-protection/windows-ntlm/</w:t>
+        </w:r>
+      </w:hyperlink>
+      <w:r>
+        <w:t>. [cit. 2025-01-23].</w:t>
+      </w:r>
+    </w:p>
+    <w:p>
+      <w:pPr>
+        <w:pStyle w:val="Odstavecseseznamem"/>
+        <w:numPr>
+          <w:ilvl w:val="0"/>
+          <w:numId w:val="1"/>
+        </w:numPr>
+      </w:pPr>
+      <w:r>
+        <w:t xml:space="preserve">BAKER, Kurt. </w:t>
+      </w:r>
+      <w:proofErr w:type="spellStart"/>
+      <w:r>
+        <w:t>Pass-the-Hash</w:t>
+      </w:r>
+      <w:proofErr w:type="spellEnd"/>
+      <w:r>
+        <w:t xml:space="preserve"> </w:t>
+      </w:r>
+      <w:proofErr w:type="spellStart"/>
+      <w:r>
+        <w:t>Attack</w:t>
+      </w:r>
+      <w:proofErr w:type="spellEnd"/>
+      <w:r>
+        <w:t xml:space="preserve">. Online. </w:t>
+      </w:r>
+      <w:proofErr w:type="spellStart"/>
+      <w:r>
+        <w:rPr>
+          <w:i/>
+          <w:iCs/>
+        </w:rPr>
+        <w:t>CrowdStrike</w:t>
+      </w:r>
+      <w:proofErr w:type="spellEnd"/>
+      <w:r>
+        <w:t xml:space="preserve">. 2011. Dostupné z: </w:t>
+      </w:r>
+      <w:hyperlink r:id="rId28" w:history="1">
+        <w:r>
+          <w:rPr>
+            <w:rStyle w:val="Hypertextovodkaz"/>
+          </w:rPr>
+          <w:t>https://www.crowdstrike.com/en-us/cybersecurity-101/cyberattacks/pass-the-hash-attack/</w:t>
+        </w:r>
+      </w:hyperlink>
+      <w:r>
+        <w:t>. [cit. 2025-01-23].</w:t>
+      </w:r>
+    </w:p>
+    <w:p>
+      <w:pPr>
+        <w:pStyle w:val="Odstavecseseznamem"/>
+        <w:numPr>
+          <w:ilvl w:val="0"/>
+          <w:numId w:val="1"/>
+        </w:numPr>
+      </w:pPr>
+    </w:p>
+    <w:p>
+      <w:pPr>
+        <w:pStyle w:val="Odstavecseseznamem"/>
+        <w:numPr>
+          <w:ilvl w:val="0"/>
+          <w:numId w:val="1"/>
+        </w:numPr>
+      </w:pPr>
       <w:bookmarkStart w:id="0" w:name="_Ref187672456"/>
       <w:r>
         <w:rPr>
@@ -1276,7 +1874,7 @@
         </w:rPr>
         <w:t>2024. Dostupné z: </w:t>
       </w:r>
-      <w:hyperlink r:id="rId19" w:history="1">
+      <w:hyperlink r:id="rId29" w:history="1">
         <w:r>
           <w:rPr>
             <w:rStyle w:val="Hypertextovodkaz"/>
@@ -1383,7 +1981,7 @@
         </w:rPr>
         <w:t>13.01.2025. Dostupné z: </w:t>
       </w:r>
-      <w:hyperlink r:id="rId20" w:history="1">
+      <w:hyperlink r:id="rId30" w:history="1">
         <w:r>
           <w:rPr>
             <w:rStyle w:val="Hypertextovodkaz"/>
@@ -1554,7 +2152,7 @@
         </w:rPr>
         <w:t>. Dostupné z: </w:t>
       </w:r>
-      <w:hyperlink r:id="rId21" w:history="1">
+      <w:hyperlink r:id="rId31" w:history="1">
         <w:r>
           <w:rPr>
             <w:rStyle w:val="Hypertextovodkaz"/>

</xml_diff>